<commit_message>
removed comments in reference docx file
</commit_message>
<xml_diff>
--- a/Documentation/I-Sueat.docx
+++ b/Documentation/I-Sueat.docx
@@ -39,35 +39,7 @@
         <w:rPr>
           <w:rFonts w:ascii="Times New Roman" w:hAnsi="Times New Roman" w:cs="Times New Roman"/>
         </w:rPr>
-        <w:t xml:space="preserve">Carpio, </w:t>
-      </w:r>
-      <w:proofErr w:type="spellStart"/>
-      <w:r>
-        <w:rPr>
-          <w:rFonts w:ascii="Times New Roman" w:hAnsi="Times New Roman" w:cs="Times New Roman"/>
-        </w:rPr>
-        <w:t>Joecel</w:t>
-      </w:r>
-      <w:proofErr w:type="spellEnd"/>
-      <w:r>
-        <w:rPr>
-          <w:rFonts w:ascii="Times New Roman" w:hAnsi="Times New Roman" w:cs="Times New Roman"/>
-        </w:rPr>
-        <w:t xml:space="preserve"> </w:t>
-      </w:r>
-      <w:proofErr w:type="spellStart"/>
-      <w:r>
-        <w:rPr>
-          <w:rFonts w:ascii="Times New Roman" w:hAnsi="Times New Roman" w:cs="Times New Roman"/>
-        </w:rPr>
-        <w:t>Eman</w:t>
-      </w:r>
-      <w:proofErr w:type="spellEnd"/>
-      <w:r>
-        <w:rPr>
-          <w:rFonts w:ascii="Times New Roman" w:hAnsi="Times New Roman" w:cs="Times New Roman"/>
-        </w:rPr>
-        <w:t xml:space="preserve"> </w:t>
+        <w:t xml:space="preserve">Carpio, Joecel Eman </w:t>
       </w:r>
       <w:r>
         <w:rPr>
@@ -238,21 +210,7 @@
         <w:rPr>
           <w:rFonts w:ascii="Times New Roman" w:hAnsi="Times New Roman" w:cs="Times New Roman"/>
         </w:rPr>
-        <w:t>st news (</w:t>
-      </w:r>
-      <w:proofErr w:type="spellStart"/>
-      <w:r>
-        <w:rPr>
-          <w:rFonts w:ascii="Times New Roman" w:hAnsi="Times New Roman" w:cs="Times New Roman"/>
-        </w:rPr>
-        <w:t>Furui</w:t>
-      </w:r>
-      <w:proofErr w:type="spellEnd"/>
-      <w:r>
-        <w:rPr>
-          <w:rFonts w:ascii="Times New Roman" w:hAnsi="Times New Roman" w:cs="Times New Roman"/>
-        </w:rPr>
-        <w:t>,</w:t>
+        <w:t>st news (Furui,</w:t>
       </w:r>
       <w:r>
         <w:rPr>
@@ -264,21 +222,7 @@
         <w:rPr>
           <w:rFonts w:ascii="Times New Roman" w:hAnsi="Times New Roman" w:cs="Times New Roman"/>
         </w:rPr>
-        <w:t xml:space="preserve">., 2001, as cited in </w:t>
-      </w:r>
-      <w:proofErr w:type="spellStart"/>
-      <w:r>
-        <w:rPr>
-          <w:rFonts w:ascii="Times New Roman" w:hAnsi="Times New Roman" w:cs="Times New Roman"/>
-        </w:rPr>
-        <w:t>Furui</w:t>
-      </w:r>
-      <w:proofErr w:type="spellEnd"/>
-      <w:r>
-        <w:rPr>
-          <w:rFonts w:ascii="Times New Roman" w:hAnsi="Times New Roman" w:cs="Times New Roman"/>
-        </w:rPr>
-        <w:t xml:space="preserve">, </w:t>
+        <w:t xml:space="preserve">., 2001, as cited in Furui, </w:t>
       </w:r>
       <w:r>
         <w:rPr>
@@ -320,35 +264,7 @@
         <w:rPr>
           <w:rFonts w:ascii="Times New Roman" w:hAnsi="Times New Roman" w:cs="Times New Roman"/>
         </w:rPr>
-        <w:t xml:space="preserve"> Although high recognition accuracy can be easily obtained for speech read from a text, such as anchor speakers’ broadcast news utterances, technological ability for recognizing spontaneous speech is still limited (</w:t>
-      </w:r>
-      <w:proofErr w:type="spellStart"/>
-      <w:r>
-        <w:rPr>
-          <w:rFonts w:ascii="Times New Roman" w:hAnsi="Times New Roman" w:cs="Times New Roman"/>
-        </w:rPr>
-        <w:t>Furui</w:t>
-      </w:r>
-      <w:proofErr w:type="spellEnd"/>
-      <w:r>
-        <w:rPr>
-          <w:rFonts w:ascii="Times New Roman" w:hAnsi="Times New Roman" w:cs="Times New Roman"/>
-        </w:rPr>
-        <w:t xml:space="preserve">, 2003, as cited in </w:t>
-      </w:r>
-      <w:proofErr w:type="spellStart"/>
-      <w:r>
-        <w:rPr>
-          <w:rFonts w:ascii="Times New Roman" w:hAnsi="Times New Roman" w:cs="Times New Roman"/>
-        </w:rPr>
-        <w:t>Furui</w:t>
-      </w:r>
-      <w:proofErr w:type="spellEnd"/>
-      <w:r>
-        <w:rPr>
-          <w:rFonts w:ascii="Times New Roman" w:hAnsi="Times New Roman" w:cs="Times New Roman"/>
-        </w:rPr>
-        <w:t>, et al., 2004).</w:t>
+        <w:t xml:space="preserve"> Although high recognition accuracy can be easily obtained for speech read from a text, such as anchor speakers’ broadcast news utterances, technological ability for recognizing spontaneous speech is still limited (Furui, 2003, as cited in Furui, et al., 2004).</w:t>
       </w:r>
     </w:p>
     <w:p>
@@ -386,53 +302,17 @@
           <w:rFonts w:ascii="Times New Roman" w:eastAsia="Times New Roman" w:hAnsi="Times New Roman" w:cs="Times New Roman"/>
         </w:rPr>
       </w:pPr>
-      <w:proofErr w:type="spellStart"/>
-      <w:r>
-        <w:rPr>
-          <w:rFonts w:ascii="Times New Roman" w:hAnsi="Times New Roman" w:cs="Times New Roman"/>
-        </w:rPr>
-        <w:t>Aklanon</w:t>
-      </w:r>
-      <w:proofErr w:type="spellEnd"/>
-      <w:r>
-        <w:rPr>
-          <w:rFonts w:ascii="Times New Roman" w:hAnsi="Times New Roman" w:cs="Times New Roman"/>
-        </w:rPr>
-        <w:t>, which is often spelled as “</w:t>
-      </w:r>
-      <w:proofErr w:type="spellStart"/>
-      <w:r>
-        <w:rPr>
-          <w:rFonts w:ascii="Times New Roman" w:hAnsi="Times New Roman" w:cs="Times New Roman"/>
-        </w:rPr>
-        <w:t>Akeanon</w:t>
-      </w:r>
-      <w:proofErr w:type="spellEnd"/>
-      <w:r>
-        <w:rPr>
-          <w:rFonts w:ascii="Times New Roman" w:hAnsi="Times New Roman" w:cs="Times New Roman"/>
-        </w:rPr>
-        <w:t xml:space="preserve">” by its local writers, is a dialect spoken by people located in the province of Aklan on the island of Panay in the Philippines. It somewhat varies with the dialects of neighboring provinces and islands and it belongs to a family of dialects whose ancestor might be proto-West Visayan, which in turn was a member of the Malayo-Polynesian family of languages, to which such languages as Tagalog and Cebuano belong </w:t>
-      </w:r>
-      <w:r>
-        <w:rPr>
-          <w:rFonts w:ascii="Times New Roman" w:eastAsia="Times New Roman" w:hAnsi="Times New Roman" w:cs="Times New Roman"/>
-        </w:rPr>
-        <w:t xml:space="preserve">(De La Cruz &amp; </w:t>
-      </w:r>
-      <w:proofErr w:type="spellStart"/>
-      <w:r>
-        <w:rPr>
-          <w:rFonts w:ascii="Times New Roman" w:eastAsia="Times New Roman" w:hAnsi="Times New Roman" w:cs="Times New Roman"/>
-        </w:rPr>
-        <w:t>Zorc</w:t>
-      </w:r>
-      <w:proofErr w:type="spellEnd"/>
-      <w:r>
-        <w:rPr>
-          <w:rFonts w:ascii="Times New Roman" w:eastAsia="Times New Roman" w:hAnsi="Times New Roman" w:cs="Times New Roman"/>
-        </w:rPr>
-        <w:t>, 1968).</w:t>
+      <w:r>
+        <w:rPr>
+          <w:rFonts w:ascii="Times New Roman" w:hAnsi="Times New Roman" w:cs="Times New Roman"/>
+        </w:rPr>
+        <w:t xml:space="preserve">Aklanon, which is often spelled as “Akeanon” by its local writers, is a dialect spoken by people located in the province of Aklan on the island of Panay in the Philippines. It somewhat varies with the dialects of neighboring provinces and islands and it belongs to a family of dialects whose ancestor might be proto-West Visayan, which in turn was a member of the Malayo-Polynesian family of languages, to which such languages as Tagalog and Cebuano belong </w:t>
+      </w:r>
+      <w:r>
+        <w:rPr>
+          <w:rFonts w:ascii="Times New Roman" w:eastAsia="Times New Roman" w:hAnsi="Times New Roman" w:cs="Times New Roman"/>
+        </w:rPr>
+        <w:t>(De La Cruz &amp; Zorc, 1968).</w:t>
       </w:r>
     </w:p>
     <w:p>
@@ -444,33 +324,17 @@
           <w:lang w:eastAsia="en-PH"/>
         </w:rPr>
       </w:pPr>
-      <w:proofErr w:type="spellStart"/>
-      <w:r>
-        <w:rPr>
-          <w:rFonts w:ascii="Times New Roman" w:hAnsi="Times New Roman" w:cs="Times New Roman"/>
-        </w:rPr>
-        <w:t>Aklanon</w:t>
-      </w:r>
-      <w:proofErr w:type="spellEnd"/>
-      <w:r>
-        <w:rPr>
-          <w:rFonts w:ascii="Times New Roman" w:hAnsi="Times New Roman" w:cs="Times New Roman"/>
-        </w:rPr>
-        <w:t>/</w:t>
-      </w:r>
-      <w:proofErr w:type="spellStart"/>
-      <w:r>
-        <w:rPr>
-          <w:rFonts w:ascii="Times New Roman" w:hAnsi="Times New Roman" w:cs="Times New Roman"/>
-        </w:rPr>
-        <w:t>Akeanon</w:t>
-      </w:r>
-      <w:proofErr w:type="spellEnd"/>
-      <w:r>
-        <w:rPr>
-          <w:rFonts w:ascii="Times New Roman" w:hAnsi="Times New Roman" w:cs="Times New Roman"/>
-        </w:rPr>
-        <w:t xml:space="preserve"> is a</w:t>
+      <w:r>
+        <w:rPr>
+          <w:rFonts w:ascii="Times New Roman" w:hAnsi="Times New Roman" w:cs="Times New Roman"/>
+        </w:rPr>
+        <w:t>Aklanon/</w:t>
+      </w:r>
+      <w:r>
+        <w:rPr>
+          <w:rFonts w:ascii="Times New Roman" w:hAnsi="Times New Roman" w:cs="Times New Roman"/>
+        </w:rPr>
+        <w:t>Akeanon is a</w:t>
       </w:r>
       <w:r>
         <w:rPr>
@@ -548,21 +412,7 @@
         <w:rPr>
           <w:rFonts w:ascii="Times New Roman" w:hAnsi="Times New Roman" w:cs="Times New Roman"/>
         </w:rPr>
-        <w:t xml:space="preserve">This paper presents the development of a speech-to-text system that would be able to recognize </w:t>
-      </w:r>
-      <w:proofErr w:type="spellStart"/>
-      <w:r>
-        <w:rPr>
-          <w:rFonts w:ascii="Times New Roman" w:hAnsi="Times New Roman" w:cs="Times New Roman"/>
-        </w:rPr>
-        <w:t>Akeanon</w:t>
-      </w:r>
-      <w:proofErr w:type="spellEnd"/>
-      <w:r>
-        <w:rPr>
-          <w:rFonts w:ascii="Times New Roman" w:hAnsi="Times New Roman" w:cs="Times New Roman"/>
-        </w:rPr>
-        <w:t xml:space="preserve"> words with a decent accuracy rating. The system would be made using the open-source speech recognition toolkit “Kaldi”. Kaldi is a speech recognition toolkit written in C++ and licensed under the Apache License v2.0. The system would be developed in a way such that</w:t>
+        <w:t>This paper presents the development of a speech-to-text system that would be able to recognize Akeanon words with a decent accuracy rating. The system would be made using the open-source speech recognition toolkit “Kaldi”. Kaldi is a speech recognition toolkit written in C++ and licensed under the Apache License v2.0. The system would be developed in a way such that</w:t>
       </w:r>
       <w:r>
         <w:rPr>
@@ -570,27 +420,11 @@
         </w:rPr>
         <w:t xml:space="preserve"> the</w:t>
       </w:r>
-      <w:bookmarkStart w:id="0" w:name="_GoBack"/>
-      <w:bookmarkEnd w:id="0"/>
-      <w:r>
-        <w:rPr>
-          <w:rFonts w:ascii="Times New Roman" w:hAnsi="Times New Roman" w:cs="Times New Roman"/>
-        </w:rPr>
-        <w:t xml:space="preserve"> audio, acoustic and language data would be catered to the </w:t>
-      </w:r>
-      <w:proofErr w:type="spellStart"/>
-      <w:r>
-        <w:rPr>
-          <w:rFonts w:ascii="Times New Roman" w:hAnsi="Times New Roman" w:cs="Times New Roman"/>
-        </w:rPr>
-        <w:t>Akeanon</w:t>
-      </w:r>
-      <w:proofErr w:type="spellEnd"/>
-      <w:r>
-        <w:rPr>
-          <w:rFonts w:ascii="Times New Roman" w:hAnsi="Times New Roman" w:cs="Times New Roman"/>
-        </w:rPr>
-        <w:t xml:space="preserve"> dialect.</w:t>
+      <w:r>
+        <w:rPr>
+          <w:rFonts w:ascii="Times New Roman" w:hAnsi="Times New Roman" w:cs="Times New Roman"/>
+        </w:rPr>
+        <w:t xml:space="preserve"> audio, acoustic and language data would be catered to the Akeanon dialect.</w:t>
       </w:r>
     </w:p>
     <w:p>
@@ -1054,35 +888,7 @@
         <w:rPr>
           <w:rFonts w:ascii="Times New Roman" w:eastAsia="Times New Roman" w:hAnsi="Times New Roman" w:cs="Times New Roman"/>
         </w:rPr>
-        <w:t xml:space="preserve"> toolkits such as </w:t>
-      </w:r>
-      <w:proofErr w:type="spellStart"/>
-      <w:r>
-        <w:rPr>
-          <w:rFonts w:ascii="Times New Roman" w:eastAsia="Times New Roman" w:hAnsi="Times New Roman" w:cs="Times New Roman"/>
-        </w:rPr>
-        <w:t>HDecode</w:t>
-      </w:r>
-      <w:proofErr w:type="spellEnd"/>
-      <w:r>
-        <w:rPr>
-          <w:rFonts w:ascii="Times New Roman" w:eastAsia="Times New Roman" w:hAnsi="Times New Roman" w:cs="Times New Roman"/>
-        </w:rPr>
-        <w:t xml:space="preserve">, Julius, </w:t>
-      </w:r>
-      <w:proofErr w:type="spellStart"/>
-      <w:r>
-        <w:rPr>
-          <w:rFonts w:ascii="Times New Roman" w:eastAsia="Times New Roman" w:hAnsi="Times New Roman" w:cs="Times New Roman"/>
-        </w:rPr>
-        <w:t>pocketsphinx</w:t>
-      </w:r>
-      <w:proofErr w:type="spellEnd"/>
-      <w:r>
-        <w:rPr>
-          <w:rFonts w:ascii="Times New Roman" w:eastAsia="Times New Roman" w:hAnsi="Times New Roman" w:cs="Times New Roman"/>
-        </w:rPr>
-        <w:t>, Sphinx-4, and Kaldi.</w:t>
+        <w:t xml:space="preserve"> toolkits such as HDecode, Julius, pocketsphinx, Sphinx-4, and Kaldi.</w:t>
       </w:r>
       <w:r>
         <w:rPr>
@@ -1168,16 +974,8 @@
         <w:rPr>
           <w:rFonts w:ascii="Times New Roman" w:eastAsia="Times New Roman" w:hAnsi="Times New Roman" w:cs="Times New Roman"/>
         </w:rPr>
-        <w:t xml:space="preserve">will keep working on this - </w:t>
-      </w:r>
-      <w:proofErr w:type="spellStart"/>
-      <w:r>
-        <w:rPr>
-          <w:rFonts w:ascii="Times New Roman" w:eastAsia="Times New Roman" w:hAnsi="Times New Roman" w:cs="Times New Roman"/>
-        </w:rPr>
-        <w:t>eman</w:t>
-      </w:r>
-      <w:proofErr w:type="spellEnd"/>
+        <w:t>will keep working on this - eman</w:t>
+      </w:r>
     </w:p>
     <w:p>
       <w:pPr>
@@ -1194,23 +992,21 @@
           <w:rFonts w:ascii="Times New Roman" w:eastAsia="Times New Roman" w:hAnsi="Times New Roman" w:cs="Times New Roman"/>
         </w:rPr>
       </w:pPr>
-      <w:proofErr w:type="spellStart"/>
       <w:r>
         <w:rPr>
           <w:rFonts w:ascii="Times New Roman" w:eastAsia="Times New Roman" w:hAnsi="Times New Roman" w:cs="Times New Roman"/>
           <w:b/>
           <w:bCs/>
         </w:rPr>
-        <w:t>Aklanon</w:t>
-      </w:r>
-      <w:proofErr w:type="spellEnd"/>
+        <w:t xml:space="preserve">Aklanon </w:t>
+      </w:r>
       <w:r>
         <w:rPr>
           <w:rFonts w:ascii="Times New Roman" w:eastAsia="Times New Roman" w:hAnsi="Times New Roman" w:cs="Times New Roman"/>
           <w:b/>
           <w:bCs/>
         </w:rPr>
-        <w:t xml:space="preserve"> </w:t>
+        <w:t xml:space="preserve">Language </w:t>
       </w:r>
       <w:r>
         <w:rPr>
@@ -1218,15 +1014,102 @@
           <w:b/>
           <w:bCs/>
         </w:rPr>
-        <w:t xml:space="preserve">Language </w:t>
-      </w:r>
-      <w:r>
+        <w:t>Usage</w:t>
+      </w:r>
+    </w:p>
+    <w:p>
+      <w:pPr>
+        <w:jc w:val="both"/>
+        <w:rPr>
+          <w:rFonts w:ascii="Times New Roman" w:eastAsia="Times New Roman" w:hAnsi="Times New Roman" w:cs="Times New Roman"/>
+        </w:rPr>
+      </w:pPr>
+      <w:r>
+        <w:rPr>
+          <w:rFonts w:ascii="Times New Roman" w:eastAsia="Times New Roman" w:hAnsi="Times New Roman" w:cs="Times New Roman"/>
+        </w:rPr>
+        <w:tab/>
+      </w:r>
+      <w:r>
+        <w:rPr>
+          <w:rFonts w:ascii="Times New Roman" w:eastAsia="Times New Roman" w:hAnsi="Times New Roman" w:cs="Times New Roman"/>
+        </w:rPr>
+        <w:t xml:space="preserve">The Aklanon language is spoken </w:t>
+      </w:r>
+      <w:r>
+        <w:rPr>
+          <w:rFonts w:ascii="Times New Roman" w:eastAsia="Times New Roman" w:hAnsi="Times New Roman" w:cs="Times New Roman"/>
+        </w:rPr>
+        <w:t xml:space="preserve">and understood </w:t>
+      </w:r>
+      <w:r>
+        <w:rPr>
+          <w:rFonts w:ascii="Times New Roman" w:eastAsia="Times New Roman" w:hAnsi="Times New Roman" w:cs="Times New Roman"/>
+        </w:rPr>
+        <w:t>by roughly around 360,000 people</w:t>
+      </w:r>
+      <w:r>
+        <w:rPr>
+          <w:rFonts w:ascii="Times New Roman" w:eastAsia="Times New Roman" w:hAnsi="Times New Roman" w:cs="Times New Roman"/>
+        </w:rPr>
+        <w:t xml:space="preserve"> who are residents of the province of Aklan, as well as those who </w:t>
+      </w:r>
+      <w:r>
+        <w:rPr>
+          <w:rFonts w:ascii="Times New Roman" w:eastAsia="Times New Roman" w:hAnsi="Times New Roman" w:cs="Times New Roman"/>
+        </w:rPr>
+        <w:t xml:space="preserve">reside near its borders. </w:t>
+      </w:r>
+    </w:p>
+    <w:p>
+      <w:pPr>
+        <w:jc w:val="both"/>
+        <w:rPr>
+          <w:rFonts w:ascii="Times New Roman" w:eastAsia="Times New Roman" w:hAnsi="Times New Roman" w:cs="Times New Roman"/>
+          <w:color w:val="FF0000"/>
+        </w:rPr>
+      </w:pPr>
+      <w:r>
+        <w:rPr>
+          <w:rFonts w:ascii="Times New Roman" w:eastAsia="Times New Roman" w:hAnsi="Times New Roman" w:cs="Times New Roman"/>
+          <w:color w:val="FF0000"/>
+        </w:rPr>
+        <w:t>Might need to expand here</w:t>
+      </w:r>
+    </w:p>
+    <w:p>
+      <w:pPr>
+        <w:jc w:val="both"/>
         <w:rPr>
           <w:rFonts w:ascii="Times New Roman" w:eastAsia="Times New Roman" w:hAnsi="Times New Roman" w:cs="Times New Roman"/>
           <w:b/>
           <w:bCs/>
         </w:rPr>
-        <w:t>Usage</w:t>
+      </w:pPr>
+      <w:r>
+        <w:rPr>
+          <w:rFonts w:ascii="Times New Roman" w:eastAsia="Times New Roman" w:hAnsi="Times New Roman" w:cs="Times New Roman"/>
+          <w:b/>
+          <w:bCs/>
+        </w:rPr>
+        <w:lastRenderedPageBreak/>
+        <w:t>Etymology of the Akla</w:t>
+      </w:r>
+      <w:r>
+        <w:rPr>
+          <w:rFonts w:ascii="Times New Roman" w:eastAsia="Times New Roman" w:hAnsi="Times New Roman" w:cs="Times New Roman"/>
+          <w:b/>
+          <w:bCs/>
+        </w:rPr>
+        <w:t>n</w:t>
+      </w:r>
+      <w:r>
+        <w:rPr>
+          <w:rFonts w:ascii="Times New Roman" w:eastAsia="Times New Roman" w:hAnsi="Times New Roman" w:cs="Times New Roman"/>
+          <w:b/>
+          <w:bCs/>
+        </w:rPr>
+        <w:t>on Language</w:t>
       </w:r>
     </w:p>
     <w:p>
@@ -1246,162 +1129,7 @@
         <w:rPr>
           <w:rFonts w:ascii="Times New Roman" w:eastAsia="Times New Roman" w:hAnsi="Times New Roman" w:cs="Times New Roman"/>
         </w:rPr>
-        <w:t xml:space="preserve">The </w:t>
-      </w:r>
-      <w:proofErr w:type="spellStart"/>
-      <w:r>
-        <w:rPr>
-          <w:rFonts w:ascii="Times New Roman" w:eastAsia="Times New Roman" w:hAnsi="Times New Roman" w:cs="Times New Roman"/>
-        </w:rPr>
-        <w:t>Aklanon</w:t>
-      </w:r>
-      <w:proofErr w:type="spellEnd"/>
-      <w:r>
-        <w:rPr>
-          <w:rFonts w:ascii="Times New Roman" w:eastAsia="Times New Roman" w:hAnsi="Times New Roman" w:cs="Times New Roman"/>
-        </w:rPr>
-        <w:t xml:space="preserve"> language is spoken </w:t>
-      </w:r>
-      <w:r>
-        <w:rPr>
-          <w:rFonts w:ascii="Times New Roman" w:eastAsia="Times New Roman" w:hAnsi="Times New Roman" w:cs="Times New Roman"/>
-        </w:rPr>
-        <w:t xml:space="preserve">and understood </w:t>
-      </w:r>
-      <w:r>
-        <w:rPr>
-          <w:rFonts w:ascii="Times New Roman" w:eastAsia="Times New Roman" w:hAnsi="Times New Roman" w:cs="Times New Roman"/>
-        </w:rPr>
-        <w:t>by roughly around 360,000 people</w:t>
-      </w:r>
-      <w:r>
-        <w:rPr>
-          <w:rFonts w:ascii="Times New Roman" w:eastAsia="Times New Roman" w:hAnsi="Times New Roman" w:cs="Times New Roman"/>
-        </w:rPr>
-        <w:t xml:space="preserve"> who are residents of the province of Aklan, as well as those who </w:t>
-      </w:r>
-      <w:r>
-        <w:rPr>
-          <w:rFonts w:ascii="Times New Roman" w:eastAsia="Times New Roman" w:hAnsi="Times New Roman" w:cs="Times New Roman"/>
-        </w:rPr>
-        <w:t xml:space="preserve">reside near its borders. </w:t>
-      </w:r>
-    </w:p>
-    <w:p>
-      <w:pPr>
-        <w:jc w:val="both"/>
-        <w:rPr>
-          <w:rFonts w:ascii="Times New Roman" w:eastAsia="Times New Roman" w:hAnsi="Times New Roman" w:cs="Times New Roman"/>
-          <w:color w:val="FF0000"/>
-        </w:rPr>
-      </w:pPr>
-      <w:r>
-        <w:rPr>
-          <w:rFonts w:ascii="Times New Roman" w:eastAsia="Times New Roman" w:hAnsi="Times New Roman" w:cs="Times New Roman"/>
-          <w:color w:val="FF0000"/>
-        </w:rPr>
-        <w:t>Might need to expand here</w:t>
-      </w:r>
-    </w:p>
-    <w:p>
-      <w:pPr>
-        <w:jc w:val="both"/>
-        <w:rPr>
-          <w:rFonts w:ascii="Times New Roman" w:eastAsia="Times New Roman" w:hAnsi="Times New Roman" w:cs="Times New Roman"/>
-          <w:b/>
-          <w:bCs/>
-        </w:rPr>
-      </w:pPr>
-      <w:r>
-        <w:rPr>
-          <w:rFonts w:ascii="Times New Roman" w:eastAsia="Times New Roman" w:hAnsi="Times New Roman" w:cs="Times New Roman"/>
-          <w:b/>
-          <w:bCs/>
-        </w:rPr>
-        <w:lastRenderedPageBreak/>
-        <w:t xml:space="preserve">Etymology of the </w:t>
-      </w:r>
-      <w:proofErr w:type="spellStart"/>
-      <w:r>
-        <w:rPr>
-          <w:rFonts w:ascii="Times New Roman" w:eastAsia="Times New Roman" w:hAnsi="Times New Roman" w:cs="Times New Roman"/>
-          <w:b/>
-          <w:bCs/>
-        </w:rPr>
-        <w:t>Akla</w:t>
-      </w:r>
-      <w:r>
-        <w:rPr>
-          <w:rFonts w:ascii="Times New Roman" w:eastAsia="Times New Roman" w:hAnsi="Times New Roman" w:cs="Times New Roman"/>
-          <w:b/>
-          <w:bCs/>
-        </w:rPr>
-        <w:t>n</w:t>
-      </w:r>
-      <w:r>
-        <w:rPr>
-          <w:rFonts w:ascii="Times New Roman" w:eastAsia="Times New Roman" w:hAnsi="Times New Roman" w:cs="Times New Roman"/>
-          <w:b/>
-          <w:bCs/>
-        </w:rPr>
-        <w:t>on</w:t>
-      </w:r>
-      <w:proofErr w:type="spellEnd"/>
-      <w:r>
-        <w:rPr>
-          <w:rFonts w:ascii="Times New Roman" w:eastAsia="Times New Roman" w:hAnsi="Times New Roman" w:cs="Times New Roman"/>
-          <w:b/>
-          <w:bCs/>
-        </w:rPr>
-        <w:t xml:space="preserve"> Language</w:t>
-      </w:r>
-    </w:p>
-    <w:p>
-      <w:pPr>
-        <w:jc w:val="both"/>
-        <w:rPr>
-          <w:rFonts w:ascii="Times New Roman" w:eastAsia="Times New Roman" w:hAnsi="Times New Roman" w:cs="Times New Roman"/>
-        </w:rPr>
-      </w:pPr>
-      <w:r>
-        <w:rPr>
-          <w:rFonts w:ascii="Times New Roman" w:eastAsia="Times New Roman" w:hAnsi="Times New Roman" w:cs="Times New Roman"/>
-        </w:rPr>
-        <w:tab/>
-      </w:r>
-      <w:r>
-        <w:rPr>
-          <w:rFonts w:ascii="Times New Roman" w:eastAsia="Times New Roman" w:hAnsi="Times New Roman" w:cs="Times New Roman"/>
-        </w:rPr>
-        <w:t xml:space="preserve">While it is almost impossible to track the actual stages of development of the language, in a book published by De La Cruz and </w:t>
-      </w:r>
-      <w:proofErr w:type="spellStart"/>
-      <w:r>
-        <w:rPr>
-          <w:rFonts w:ascii="Times New Roman" w:eastAsia="Times New Roman" w:hAnsi="Times New Roman" w:cs="Times New Roman"/>
-        </w:rPr>
-        <w:t>Zorc</w:t>
-      </w:r>
-      <w:proofErr w:type="spellEnd"/>
-      <w:r>
-        <w:rPr>
-          <w:rFonts w:ascii="Times New Roman" w:eastAsia="Times New Roman" w:hAnsi="Times New Roman" w:cs="Times New Roman"/>
-        </w:rPr>
-        <w:t xml:space="preserve"> on </w:t>
-      </w:r>
-      <w:proofErr w:type="spellStart"/>
-      <w:r>
-        <w:rPr>
-          <w:rFonts w:ascii="Times New Roman" w:eastAsia="Times New Roman" w:hAnsi="Times New Roman" w:cs="Times New Roman"/>
-        </w:rPr>
-        <w:t>Aklanon</w:t>
-      </w:r>
-      <w:proofErr w:type="spellEnd"/>
-      <w:r>
-        <w:rPr>
-          <w:rFonts w:ascii="Times New Roman" w:eastAsia="Times New Roman" w:hAnsi="Times New Roman" w:cs="Times New Roman"/>
-        </w:rPr>
-        <w:t xml:space="preserve"> Grammar </w:t>
+        <w:t xml:space="preserve">While it is almost impossible to track the actual stages of development of the language, in a book published by De La Cruz and Zorc on Aklanon Grammar </w:t>
       </w:r>
       <w:sdt>
         <w:sdtPr>
@@ -1455,21 +1183,7 @@
         <w:rPr>
           <w:rFonts w:ascii="Times New Roman" w:eastAsia="Times New Roman" w:hAnsi="Times New Roman" w:cs="Times New Roman"/>
         </w:rPr>
-        <w:t xml:space="preserve">, the language comes from a long history of evolution of proto-languages which now turned out to be the present day </w:t>
-      </w:r>
-      <w:proofErr w:type="spellStart"/>
-      <w:r>
-        <w:rPr>
-          <w:rFonts w:ascii="Times New Roman" w:eastAsia="Times New Roman" w:hAnsi="Times New Roman" w:cs="Times New Roman"/>
-        </w:rPr>
-        <w:t>Aklanon</w:t>
-      </w:r>
-      <w:proofErr w:type="spellEnd"/>
-      <w:r>
-        <w:rPr>
-          <w:rFonts w:ascii="Times New Roman" w:eastAsia="Times New Roman" w:hAnsi="Times New Roman" w:cs="Times New Roman"/>
-        </w:rPr>
-        <w:t>.</w:t>
+        <w:t>, the language comes from a long history of evolution of proto-languages which now turned out to be the present day Aklanon.</w:t>
       </w:r>
       <w:r>
         <w:rPr>
@@ -1555,7 +1269,6 @@
         </w:rPr>
         <w:t xml:space="preserve">been derived from to form </w:t>
       </w:r>
-      <w:proofErr w:type="spellStart"/>
       <w:r>
         <w:rPr>
           <w:rFonts w:ascii="Times New Roman" w:eastAsia="Times New Roman" w:hAnsi="Times New Roman" w:cs="Times New Roman"/>
@@ -1566,14 +1279,7 @@
         <w:rPr>
           <w:rFonts w:ascii="Times New Roman" w:eastAsia="Times New Roman" w:hAnsi="Times New Roman" w:cs="Times New Roman"/>
         </w:rPr>
-        <w:t>klanon</w:t>
-      </w:r>
-      <w:proofErr w:type="spellEnd"/>
-      <w:r>
-        <w:rPr>
-          <w:rFonts w:ascii="Times New Roman" w:eastAsia="Times New Roman" w:hAnsi="Times New Roman" w:cs="Times New Roman"/>
-        </w:rPr>
-        <w:t xml:space="preserve"> words. </w:t>
+        <w:t xml:space="preserve">klanon words. </w:t>
       </w:r>
       <w:sdt>
         <w:sdtPr>
@@ -1669,16 +1375,20 @@
         <w:rPr>
           <w:rFonts w:ascii="Times New Roman" w:eastAsia="Times New Roman" w:hAnsi="Times New Roman" w:cs="Times New Roman"/>
         </w:rPr>
-        <w:t xml:space="preserve"> native speakers of the </w:t>
-      </w:r>
-      <w:proofErr w:type="spellStart"/>
-      <w:r>
-        <w:rPr>
-          <w:rFonts w:ascii="Times New Roman" w:eastAsia="Times New Roman" w:hAnsi="Times New Roman" w:cs="Times New Roman"/>
-        </w:rPr>
-        <w:t>Aklanon</w:t>
-      </w:r>
-      <w:proofErr w:type="spellEnd"/>
+        <w:t xml:space="preserve"> native speakers of the Aklanon </w:t>
+      </w:r>
+      <w:r>
+        <w:rPr>
+          <w:rFonts w:ascii="Times New Roman" w:eastAsia="Times New Roman" w:hAnsi="Times New Roman" w:cs="Times New Roman"/>
+        </w:rPr>
+        <w:t>language</w:t>
+      </w:r>
+      <w:r>
+        <w:rPr>
+          <w:rFonts w:ascii="Times New Roman" w:eastAsia="Times New Roman" w:hAnsi="Times New Roman" w:cs="Times New Roman"/>
+        </w:rPr>
+        <w:t>, like most of its neighboring dialects,</w:t>
+      </w:r>
       <w:r>
         <w:rPr>
           <w:rFonts w:ascii="Times New Roman" w:eastAsia="Times New Roman" w:hAnsi="Times New Roman" w:cs="Times New Roman"/>
@@ -1689,105 +1399,80 @@
         <w:rPr>
           <w:rFonts w:ascii="Times New Roman" w:eastAsia="Times New Roman" w:hAnsi="Times New Roman" w:cs="Times New Roman"/>
         </w:rPr>
-        <w:t>language</w:t>
-      </w:r>
-      <w:r>
-        <w:rPr>
-          <w:rFonts w:ascii="Times New Roman" w:eastAsia="Times New Roman" w:hAnsi="Times New Roman" w:cs="Times New Roman"/>
-        </w:rPr>
-        <w:t>, like most of its neighboring dialects,</w:t>
-      </w:r>
-      <w:r>
-        <w:rPr>
-          <w:rFonts w:ascii="Times New Roman" w:eastAsia="Times New Roman" w:hAnsi="Times New Roman" w:cs="Times New Roman"/>
+        <w:t xml:space="preserve">generally have a system wherein the </w:t>
+      </w:r>
+      <w:r>
+        <w:rPr>
+          <w:rFonts w:ascii="Times New Roman" w:eastAsia="Times New Roman" w:hAnsi="Times New Roman" w:cs="Times New Roman"/>
+        </w:rPr>
+        <w:t xml:space="preserve">words do not actually </w:t>
+      </w:r>
+      <w:r>
+        <w:rPr>
+          <w:rFonts w:ascii="Times New Roman" w:eastAsia="Times New Roman" w:hAnsi="Times New Roman" w:cs="Times New Roman"/>
+        </w:rPr>
+        <w:t xml:space="preserve">sound like they are spelled. </w:t>
+      </w:r>
+      <w:r>
+        <w:rPr>
+          <w:rFonts w:ascii="Times New Roman" w:eastAsia="Times New Roman" w:hAnsi="Times New Roman" w:cs="Times New Roman"/>
+        </w:rPr>
+        <w:t>These glottal stops</w:t>
+      </w:r>
+      <w:r>
+        <w:rPr>
+          <w:rFonts w:ascii="Times New Roman" w:eastAsia="Times New Roman" w:hAnsi="Times New Roman" w:cs="Times New Roman"/>
+        </w:rPr>
+        <w:t xml:space="preserve"> have different rules concerning </w:t>
+      </w:r>
+      <w:r>
+        <w:rPr>
+          <w:rFonts w:ascii="Times New Roman" w:eastAsia="Times New Roman" w:hAnsi="Times New Roman" w:cs="Times New Roman"/>
+        </w:rPr>
+        <w:t>their positions such as initially before a vowel, medially</w:t>
+      </w:r>
+      <w:r>
+        <w:rPr>
+          <w:rFonts w:ascii="Times New Roman" w:eastAsia="Times New Roman" w:hAnsi="Times New Roman" w:cs="Times New Roman"/>
+        </w:rPr>
+        <w:t xml:space="preserve"> between vowels, consonants or when </w:t>
+      </w:r>
+      <w:r>
+        <w:rPr>
+          <w:rFonts w:ascii="Times New Roman" w:eastAsia="Times New Roman" w:hAnsi="Times New Roman" w:cs="Times New Roman"/>
+        </w:rPr>
+        <w:t xml:space="preserve">a </w:t>
+      </w:r>
+      <w:r>
+        <w:rPr>
+          <w:rFonts w:ascii="Times New Roman" w:eastAsia="Times New Roman" w:hAnsi="Times New Roman" w:cs="Times New Roman"/>
+        </w:rPr>
+        <w:t>double glottal appear</w:t>
+      </w:r>
+      <w:r>
+        <w:rPr>
+          <w:rFonts w:ascii="Times New Roman" w:eastAsia="Times New Roman" w:hAnsi="Times New Roman" w:cs="Times New Roman"/>
+        </w:rPr>
+        <w:t>s</w:t>
+      </w:r>
+      <w:r>
+        <w:rPr>
+          <w:rFonts w:ascii="Times New Roman" w:eastAsia="Times New Roman" w:hAnsi="Times New Roman" w:cs="Times New Roman"/>
+        </w:rPr>
+        <w:t>,</w:t>
+      </w:r>
+      <w:r>
+        <w:rPr>
+          <w:rFonts w:ascii="Times New Roman" w:eastAsia="Times New Roman" w:hAnsi="Times New Roman" w:cs="Times New Roman"/>
+        </w:rPr>
+        <w:t xml:space="preserve"> and lastly the glottal at the final position</w:t>
+      </w:r>
+      <w:r>
+        <w:rPr>
+          <w:rFonts w:ascii="Times New Roman" w:eastAsia="Times New Roman" w:hAnsi="Times New Roman" w:cs="Times New Roman"/>
+          <w:color w:val="FF0000"/>
         </w:rPr>
         <w:t xml:space="preserve"> </w:t>
-      </w:r>
-      <w:r>
-        <w:rPr>
-          <w:rFonts w:ascii="Times New Roman" w:eastAsia="Times New Roman" w:hAnsi="Times New Roman" w:cs="Times New Roman"/>
-        </w:rPr>
-        <w:t xml:space="preserve">generally have a system wherein the </w:t>
-      </w:r>
-      <w:r>
-        <w:rPr>
-          <w:rFonts w:ascii="Times New Roman" w:eastAsia="Times New Roman" w:hAnsi="Times New Roman" w:cs="Times New Roman"/>
-        </w:rPr>
-        <w:t xml:space="preserve">words do not actually </w:t>
-      </w:r>
-      <w:r>
-        <w:rPr>
-          <w:rFonts w:ascii="Times New Roman" w:eastAsia="Times New Roman" w:hAnsi="Times New Roman" w:cs="Times New Roman"/>
-        </w:rPr>
-        <w:t xml:space="preserve">sound like they are spelled. </w:t>
-      </w:r>
-      <w:r>
-        <w:rPr>
-          <w:rFonts w:ascii="Times New Roman" w:eastAsia="Times New Roman" w:hAnsi="Times New Roman" w:cs="Times New Roman"/>
-        </w:rPr>
-        <w:t>These glottal stops</w:t>
-      </w:r>
-      <w:r>
-        <w:rPr>
-          <w:rFonts w:ascii="Times New Roman" w:eastAsia="Times New Roman" w:hAnsi="Times New Roman" w:cs="Times New Roman"/>
-        </w:rPr>
-        <w:t xml:space="preserve"> have different rules concerning </w:t>
-      </w:r>
-      <w:r>
-        <w:rPr>
-          <w:rFonts w:ascii="Times New Roman" w:eastAsia="Times New Roman" w:hAnsi="Times New Roman" w:cs="Times New Roman"/>
-        </w:rPr>
-        <w:t>their positions such as initially before a vowel, medially</w:t>
-      </w:r>
-      <w:r>
-        <w:rPr>
-          <w:rFonts w:ascii="Times New Roman" w:eastAsia="Times New Roman" w:hAnsi="Times New Roman" w:cs="Times New Roman"/>
-        </w:rPr>
-        <w:t xml:space="preserve"> between vowels, consonants or when </w:t>
-      </w:r>
-      <w:r>
-        <w:rPr>
-          <w:rFonts w:ascii="Times New Roman" w:eastAsia="Times New Roman" w:hAnsi="Times New Roman" w:cs="Times New Roman"/>
-        </w:rPr>
-        <w:t xml:space="preserve">a </w:t>
-      </w:r>
-      <w:r>
-        <w:rPr>
-          <w:rFonts w:ascii="Times New Roman" w:eastAsia="Times New Roman" w:hAnsi="Times New Roman" w:cs="Times New Roman"/>
-        </w:rPr>
-        <w:t>double glottal appear</w:t>
-      </w:r>
-      <w:r>
-        <w:rPr>
-          <w:rFonts w:ascii="Times New Roman" w:eastAsia="Times New Roman" w:hAnsi="Times New Roman" w:cs="Times New Roman"/>
-        </w:rPr>
-        <w:t>s</w:t>
-      </w:r>
-      <w:r>
-        <w:rPr>
-          <w:rFonts w:ascii="Times New Roman" w:eastAsia="Times New Roman" w:hAnsi="Times New Roman" w:cs="Times New Roman"/>
-        </w:rPr>
-        <w:t>,</w:t>
-      </w:r>
-      <w:r>
-        <w:rPr>
-          <w:rFonts w:ascii="Times New Roman" w:eastAsia="Times New Roman" w:hAnsi="Times New Roman" w:cs="Times New Roman"/>
-        </w:rPr>
-        <w:t xml:space="preserve"> and lastly the glottal at the final position </w:t>
-      </w:r>
-      <w:r>
-        <w:rPr>
-          <w:rFonts w:ascii="Times New Roman" w:eastAsia="Times New Roman" w:hAnsi="Times New Roman" w:cs="Times New Roman"/>
-          <w:color w:val="FF0000"/>
-        </w:rPr>
-        <w:t>(Possible elaboration here if necessary)</w:t>
-      </w:r>
-      <w:r>
-        <w:rPr>
-          <w:rFonts w:ascii="Times New Roman" w:eastAsia="Times New Roman" w:hAnsi="Times New Roman" w:cs="Times New Roman"/>
-          <w:color w:val="FF0000"/>
-        </w:rPr>
-        <w:t xml:space="preserve">. </w:t>
       </w:r>
       <w:sdt>
         <w:sdtPr>
@@ -1874,40 +1559,6 @@
         <w:jc w:val="both"/>
         <w:rPr>
           <w:rFonts w:ascii="Times New Roman" w:eastAsia="Times New Roman" w:hAnsi="Times New Roman" w:cs="Times New Roman"/>
-          <w:color w:val="FF0000"/>
-        </w:rPr>
-      </w:pPr>
-      <w:proofErr w:type="spellStart"/>
-      <w:r>
-        <w:rPr>
-          <w:rFonts w:ascii="Times New Roman" w:eastAsia="Times New Roman" w:hAnsi="Times New Roman" w:cs="Times New Roman"/>
-          <w:color w:val="FF0000"/>
-        </w:rPr>
-        <w:t>Pg</w:t>
-      </w:r>
-      <w:proofErr w:type="spellEnd"/>
-      <w:r>
-        <w:rPr>
-          <w:rFonts w:ascii="Times New Roman" w:eastAsia="Times New Roman" w:hAnsi="Times New Roman" w:cs="Times New Roman"/>
-          <w:color w:val="FF0000"/>
-        </w:rPr>
-        <w:t xml:space="preserve"> 49 - </w:t>
-      </w:r>
-      <w:hyperlink r:id="rId8" w:history="1">
-        <w:r>
-          <w:rPr>
-            <w:rStyle w:val="Hyperlink"/>
-            <w:color w:val="FF0000"/>
-          </w:rPr>
-          <w:t>ed145705.tif.pdf</w:t>
-        </w:r>
-      </w:hyperlink>
-    </w:p>
-    <w:p>
-      <w:pPr>
-        <w:jc w:val="both"/>
-        <w:rPr>
-          <w:rFonts w:ascii="Times New Roman" w:eastAsia="Times New Roman" w:hAnsi="Times New Roman" w:cs="Times New Roman"/>
         </w:rPr>
       </w:pPr>
       <w:r>
@@ -1965,25 +1616,7 @@
           <w:i/>
           <w:iCs/>
         </w:rPr>
-        <w:t xml:space="preserve">he </w:t>
-      </w:r>
-      <w:proofErr w:type="spellStart"/>
-      <w:r>
-        <w:rPr>
-          <w:rFonts w:ascii="Times New Roman" w:eastAsia="Times New Roman" w:hAnsi="Times New Roman" w:cs="Times New Roman"/>
-          <w:i/>
-          <w:iCs/>
-        </w:rPr>
-        <w:t>Aklanon</w:t>
-      </w:r>
-      <w:proofErr w:type="spellEnd"/>
-      <w:r>
-        <w:rPr>
-          <w:rFonts w:ascii="Times New Roman" w:eastAsia="Times New Roman" w:hAnsi="Times New Roman" w:cs="Times New Roman"/>
-          <w:i/>
-          <w:iCs/>
-        </w:rPr>
-        <w:t xml:space="preserve"> Dialect</w:t>
+        <w:t>he Aklanon Dialect</w:t>
       </w:r>
       <w:r>
         <w:rPr>
@@ -2055,21 +1688,7 @@
         <w:rPr>
           <w:rFonts w:ascii="Times New Roman" w:eastAsia="Times New Roman" w:hAnsi="Times New Roman" w:cs="Times New Roman"/>
         </w:rPr>
-        <w:t xml:space="preserve"> not exist in the </w:t>
-      </w:r>
-      <w:proofErr w:type="spellStart"/>
-      <w:r>
-        <w:rPr>
-          <w:rFonts w:ascii="Times New Roman" w:eastAsia="Times New Roman" w:hAnsi="Times New Roman" w:cs="Times New Roman"/>
-        </w:rPr>
-        <w:t>Aklanon</w:t>
-      </w:r>
-      <w:proofErr w:type="spellEnd"/>
-      <w:r>
-        <w:rPr>
-          <w:rFonts w:ascii="Times New Roman" w:eastAsia="Times New Roman" w:hAnsi="Times New Roman" w:cs="Times New Roman"/>
-        </w:rPr>
-        <w:t xml:space="preserve"> language which makes the </w:t>
+        <w:t xml:space="preserve"> not exist in the Aklanon language which makes the </w:t>
       </w:r>
       <w:r>
         <w:rPr>
@@ -2221,6 +1840,7 @@
         <w:jc w:val="both"/>
         <w:rPr>
           <w:rFonts w:ascii="Times New Roman" w:eastAsia="Times New Roman" w:hAnsi="Times New Roman" w:cs="Times New Roman"/>
+          <w:color w:val="7030A0"/>
         </w:rPr>
       </w:pPr>
     </w:p>
@@ -2232,121 +1852,6 @@
           <w:color w:val="7030A0"/>
         </w:rPr>
       </w:pPr>
-      <w:r>
-        <w:rPr>
-          <w:rFonts w:ascii="Times New Roman" w:eastAsia="Times New Roman" w:hAnsi="Times New Roman" w:cs="Times New Roman"/>
-          <w:color w:val="7030A0"/>
-        </w:rPr>
-        <w:t xml:space="preserve">Let me deal with the </w:t>
-      </w:r>
-      <w:proofErr w:type="spellStart"/>
-      <w:r>
-        <w:rPr>
-          <w:rFonts w:ascii="Times New Roman" w:eastAsia="Times New Roman" w:hAnsi="Times New Roman" w:cs="Times New Roman"/>
-          <w:color w:val="7030A0"/>
-        </w:rPr>
-        <w:t>aklanon</w:t>
-      </w:r>
-      <w:proofErr w:type="spellEnd"/>
-      <w:r>
-        <w:rPr>
-          <w:rFonts w:ascii="Times New Roman" w:eastAsia="Times New Roman" w:hAnsi="Times New Roman" w:cs="Times New Roman"/>
-          <w:color w:val="7030A0"/>
-        </w:rPr>
-        <w:t xml:space="preserve"> ph</w:t>
-      </w:r>
-      <w:r>
-        <w:rPr>
-          <w:rFonts w:ascii="Times New Roman" w:eastAsia="Times New Roman" w:hAnsi="Times New Roman" w:cs="Times New Roman"/>
-          <w:color w:val="7030A0"/>
-        </w:rPr>
-        <w:t>o</w:t>
-      </w:r>
-      <w:r>
-        <w:rPr>
-          <w:rFonts w:ascii="Times New Roman" w:eastAsia="Times New Roman" w:hAnsi="Times New Roman" w:cs="Times New Roman"/>
-          <w:color w:val="7030A0"/>
-        </w:rPr>
-        <w:t>n</w:t>
-      </w:r>
-      <w:r>
-        <w:rPr>
-          <w:rFonts w:ascii="Times New Roman" w:eastAsia="Times New Roman" w:hAnsi="Times New Roman" w:cs="Times New Roman"/>
-          <w:color w:val="7030A0"/>
-        </w:rPr>
-        <w:t>e</w:t>
-      </w:r>
-      <w:r>
-        <w:rPr>
-          <w:rFonts w:ascii="Times New Roman" w:eastAsia="Times New Roman" w:hAnsi="Times New Roman" w:cs="Times New Roman"/>
-          <w:color w:val="7030A0"/>
-        </w:rPr>
-        <w:t>m</w:t>
-      </w:r>
-      <w:r>
-        <w:rPr>
-          <w:rFonts w:ascii="Times New Roman" w:eastAsia="Times New Roman" w:hAnsi="Times New Roman" w:cs="Times New Roman"/>
-          <w:color w:val="7030A0"/>
-        </w:rPr>
-        <w:t>e</w:t>
-      </w:r>
-      <w:r>
-        <w:rPr>
-          <w:rFonts w:ascii="Times New Roman" w:eastAsia="Times New Roman" w:hAnsi="Times New Roman" w:cs="Times New Roman"/>
-          <w:color w:val="7030A0"/>
-        </w:rPr>
-        <w:t xml:space="preserve"> literature, I have a reference list kasi</w:t>
-      </w:r>
-      <w:r>
-        <w:rPr>
-          <w:rFonts w:ascii="Times New Roman" w:eastAsia="Times New Roman" w:hAnsi="Times New Roman" w:cs="Times New Roman"/>
-          <w:color w:val="7030A0"/>
-        </w:rPr>
-        <w:t xml:space="preserve"> </w:t>
-      </w:r>
-      <w:proofErr w:type="spellStart"/>
-      <w:r>
-        <w:rPr>
-          <w:rFonts w:ascii="Times New Roman" w:eastAsia="Times New Roman" w:hAnsi="Times New Roman" w:cs="Times New Roman"/>
-          <w:color w:val="7030A0"/>
-        </w:rPr>
-        <w:t>na</w:t>
-      </w:r>
-      <w:proofErr w:type="spellEnd"/>
-      <w:r>
-        <w:rPr>
-          <w:rFonts w:ascii="Times New Roman" w:eastAsia="Times New Roman" w:hAnsi="Times New Roman" w:cs="Times New Roman"/>
-          <w:color w:val="7030A0"/>
-        </w:rPr>
-        <w:t xml:space="preserve"> </w:t>
-      </w:r>
-      <w:proofErr w:type="spellStart"/>
-      <w:r>
-        <w:rPr>
-          <w:rFonts w:ascii="Times New Roman" w:eastAsia="Times New Roman" w:hAnsi="Times New Roman" w:cs="Times New Roman"/>
-          <w:color w:val="7030A0"/>
-        </w:rPr>
-        <w:t>finofollow</w:t>
-      </w:r>
-      <w:proofErr w:type="spellEnd"/>
-    </w:p>
-    <w:p>
-      <w:pPr>
-        <w:jc w:val="both"/>
-        <w:rPr>
-          <w:rFonts w:ascii="Times New Roman" w:eastAsia="Times New Roman" w:hAnsi="Times New Roman" w:cs="Times New Roman"/>
-          <w:color w:val="7030A0"/>
-        </w:rPr>
-      </w:pPr>
-    </w:p>
-    <w:p>
-      <w:pPr>
-        <w:jc w:val="both"/>
-        <w:rPr>
-          <w:rFonts w:ascii="Times New Roman" w:eastAsia="Times New Roman" w:hAnsi="Times New Roman" w:cs="Times New Roman"/>
-          <w:color w:val="7030A0"/>
-        </w:rPr>
-      </w:pPr>
     </w:p>
     <w:p>
       <w:pPr>
@@ -2391,33 +1896,11 @@
           <w:rFonts w:ascii="Times New Roman" w:hAnsi="Times New Roman" w:cs="Times New Roman"/>
         </w:rPr>
       </w:pPr>
-      <w:proofErr w:type="spellStart"/>
-      <w:r>
-        <w:rPr>
-          <w:rFonts w:ascii="Times New Roman" w:eastAsia="Times New Roman" w:hAnsi="Times New Roman" w:cs="Times New Roman"/>
-        </w:rPr>
-        <w:t>Furui</w:t>
-      </w:r>
-      <w:proofErr w:type="spellEnd"/>
-      <w:r>
-        <w:rPr>
-          <w:rFonts w:ascii="Times New Roman" w:eastAsia="Times New Roman" w:hAnsi="Times New Roman" w:cs="Times New Roman"/>
-        </w:rPr>
-        <w:t xml:space="preserve"> S., Kikuchi T., </w:t>
-      </w:r>
-      <w:proofErr w:type="spellStart"/>
-      <w:r>
-        <w:rPr>
-          <w:rFonts w:ascii="Times New Roman" w:eastAsia="Times New Roman" w:hAnsi="Times New Roman" w:cs="Times New Roman"/>
-        </w:rPr>
-        <w:t>Shinnaka</w:t>
-      </w:r>
-      <w:proofErr w:type="spellEnd"/>
-      <w:r>
-        <w:rPr>
-          <w:rFonts w:ascii="Times New Roman" w:eastAsia="Times New Roman" w:hAnsi="Times New Roman" w:cs="Times New Roman"/>
-        </w:rPr>
-        <w:t xml:space="preserve"> Y., &amp; Hori C. (2004, July). </w:t>
+      <w:r>
+        <w:rPr>
+          <w:rFonts w:ascii="Times New Roman" w:eastAsia="Times New Roman" w:hAnsi="Times New Roman" w:cs="Times New Roman"/>
+        </w:rPr>
+        <w:t xml:space="preserve">Furui S., Kikuchi T., Shinnaka Y., &amp; Hori C. (2004, July). </w:t>
       </w:r>
       <w:r>
         <w:rPr>
@@ -2501,22 +1984,13 @@
         <w:rPr>
           <w:rFonts w:ascii="Times New Roman" w:eastAsia="Times New Roman" w:hAnsi="Times New Roman" w:cs="Times New Roman"/>
         </w:rPr>
-        <w:lastRenderedPageBreak/>
         <w:t xml:space="preserve">Schultz, T. (2002, September). </w:t>
       </w:r>
-      <w:proofErr w:type="spellStart"/>
-      <w:r>
-        <w:rPr>
-          <w:rFonts w:ascii="Times New Roman" w:hAnsi="Times New Roman" w:cs="Times New Roman"/>
-        </w:rPr>
-        <w:t>GlobalPhone</w:t>
-      </w:r>
-      <w:proofErr w:type="spellEnd"/>
-      <w:r>
-        <w:rPr>
-          <w:rFonts w:ascii="Times New Roman" w:hAnsi="Times New Roman" w:cs="Times New Roman"/>
-        </w:rPr>
-        <w:t xml:space="preserve">: A Multilingual Speech and Text database developed at </w:t>
+      <w:r>
+        <w:rPr>
+          <w:rFonts w:ascii="Times New Roman" w:hAnsi="Times New Roman" w:cs="Times New Roman"/>
+        </w:rPr>
+        <w:t xml:space="preserve">GlobalPhone: A Multilingual Speech and Text database developed at </w:t>
       </w:r>
     </w:p>
     <w:p>
@@ -2564,7 +2038,7 @@
         </w:rPr>
         <w:t xml:space="preserve">, Denver, Colorado, USA. </w:t>
       </w:r>
-      <w:hyperlink r:id="rId9" w:history="1">
+      <w:hyperlink r:id="rId8" w:history="1">
         <w:r>
           <w:rPr>
             <w:rStyle w:val="Hyperlink"/>
@@ -3622,6 +3096,7 @@
   </w:font>
   <w:font w:name="Yu Mincho">
     <w:altName w:val="游明朝"/>
+    <w:panose1 w:val="02020400000000000000"/>
     <w:charset w:val="80"/>
     <w:family w:val="roman"/>
     <w:pitch w:val="variable"/>
@@ -3654,6 +3129,7 @@
   </w:compat>
   <w:rsids>
     <w:rsidRoot w:val="00AA3A57"/>
+    <w:rsid w:val="00521580"/>
     <w:rsid w:val="00AA3A57"/>
   </w:rsids>
   <m:mathPr>

</xml_diff>